<commit_message>
PDF form and minor corrections
</commit_message>
<xml_diff>
--- a/threeact_worksheet/threeactwksht_basic.docx
+++ b/threeact_worksheet/threeactwksht_basic.docx
@@ -1061,20 +1061,31 @@
         <w:pStyle w:val="Normal"/>
         <w:bidi w:val="0"/>
         <w:jc w:val="left"/>
-        <w:rPr>
-          <w:rFonts w:ascii="Calibri" w:hAnsi="Calibri"/>
-          <w:i/>
-          <w:i/>
-          <w:iCs/>
-        </w:rPr>
-      </w:pPr>
-      <w:r>
-        <w:rPr>
-          <w:rFonts w:ascii="Calibri" w:hAnsi="Calibri"/>
-          <w:i/>
-          <w:iCs/>
-        </w:rPr>
-        <w:t>A short description of what happens in act one.  An overview, if you will</w:t>
+        <w:rPr/>
+      </w:pPr>
+      <w:r>
+        <w:rPr>
+          <w:rFonts w:ascii="Calibri" w:hAnsi="Calibri"/>
+          <w:i/>
+          <w:iCs/>
+        </w:rPr>
+        <w:t xml:space="preserve">A short description of what happens in act </w:t>
+      </w:r>
+      <w:r>
+        <w:rPr>
+          <w:rFonts w:ascii="Calibri" w:hAnsi="Calibri"/>
+          <w:i/>
+          <w:iCs/>
+        </w:rPr>
+        <w:t>two</w:t>
+      </w:r>
+      <w:r>
+        <w:rPr>
+          <w:rFonts w:ascii="Calibri" w:hAnsi="Calibri"/>
+          <w:i/>
+          <w:iCs/>
+        </w:rPr>
+        <w:t>.  An overview, if you will</w:t>
       </w:r>
     </w:p>
     <w:p>
@@ -2133,20 +2144,31 @@
         <w:pStyle w:val="Normal"/>
         <w:bidi w:val="0"/>
         <w:jc w:val="left"/>
-        <w:rPr>
-          <w:rFonts w:ascii="Calibri" w:hAnsi="Calibri"/>
-          <w:i/>
-          <w:i/>
-          <w:iCs/>
-        </w:rPr>
-      </w:pPr>
-      <w:r>
-        <w:rPr>
-          <w:rFonts w:ascii="Calibri" w:hAnsi="Calibri"/>
-          <w:i/>
-          <w:iCs/>
-        </w:rPr>
-        <w:t>A short description of what happens in act one.  An overview, if you will</w:t>
+        <w:rPr/>
+      </w:pPr>
+      <w:r>
+        <w:rPr>
+          <w:rFonts w:ascii="Calibri" w:hAnsi="Calibri"/>
+          <w:i/>
+          <w:iCs/>
+        </w:rPr>
+        <w:t xml:space="preserve">A short description of what happens in act </w:t>
+      </w:r>
+      <w:r>
+        <w:rPr>
+          <w:rFonts w:ascii="Calibri" w:hAnsi="Calibri"/>
+          <w:i/>
+          <w:iCs/>
+        </w:rPr>
+        <w:t>three</w:t>
+      </w:r>
+      <w:r>
+        <w:rPr>
+          <w:rFonts w:ascii="Calibri" w:hAnsi="Calibri"/>
+          <w:i/>
+          <w:iCs/>
+        </w:rPr>
+        <w:t>.  An overview, if you will</w:t>
       </w:r>
     </w:p>
     <w:p>

</xml_diff>